<commit_message>
Updated clefs implementation notes to refer to clef8 and clef15; updated multi-segment lines implementation notes to include an example of the accel./rit. beams.
</commit_message>
<xml_diff>
--- a/doc/implementation_notes/multi-segment_lines.docx
+++ b/doc/implementation_notes/multi-segment_lines.docx
@@ -1,6 +1,6 @@
 
 <file path=word/document.xml><?xml version="1.0" encoding="utf-8"?>
-<w:document xmlns:wpc="http://schemas.microsoft.com/office/word/2010/wordprocessingCanvas" xmlns:mc="http://schemas.openxmlformats.org/markup-compatibility/2006" xmlns:o="urn:schemas-microsoft-com:office:office" xmlns:r="http://schemas.openxmlformats.org/officeDocument/2006/relationships" xmlns:m="http://schemas.openxmlformats.org/officeDocument/2006/math" xmlns:v="urn:schemas-microsoft-com:vml" xmlns:wp14="http://schemas.microsoft.com/office/word/2010/wordprocessingDrawing" xmlns:wp="http://schemas.openxmlformats.org/drawingml/2006/wordprocessingDrawing" xmlns:w10="urn:schemas-microsoft-com:office:word" xmlns:w="http://schemas.openxmlformats.org/wordprocessingml/2006/main" xmlns:w14="http://schemas.microsoft.com/office/word/2010/wordml" xmlns:wpg="http://schemas.microsoft.com/office/word/2010/wordprocessingGroup" xmlns:wpi="http://schemas.microsoft.com/office/word/2010/wordprocessingInk" xmlns:wne="http://schemas.microsoft.com/office/word/2006/wordml" xmlns:wps="http://schemas.microsoft.com/office/word/2010/wordprocessingShape" mc:Ignorable="w14 wp14">
+<w:document xmlns:wpc="http://schemas.microsoft.com/office/word/2010/wordprocessingCanvas" xmlns:mo="http://schemas.microsoft.com/office/mac/office/2008/main" xmlns:mc="http://schemas.openxmlformats.org/markup-compatibility/2006" xmlns:mv="urn:schemas-microsoft-com:mac:vml" xmlns:o="urn:schemas-microsoft-com:office:office" xmlns:r="http://schemas.openxmlformats.org/officeDocument/2006/relationships" xmlns:m="http://schemas.openxmlformats.org/officeDocument/2006/math" xmlns:v="urn:schemas-microsoft-com:vml" xmlns:wp14="http://schemas.microsoft.com/office/word/2010/wordprocessingDrawing" xmlns:wp="http://schemas.openxmlformats.org/drawingml/2006/wordprocessingDrawing" xmlns:w10="urn:schemas-microsoft-com:office:word" xmlns:w="http://schemas.openxmlformats.org/wordprocessingml/2006/main" xmlns:w14="http://schemas.microsoft.com/office/word/2010/wordml" xmlns:wpg="http://schemas.microsoft.com/office/word/2010/wordprocessingGroup" xmlns:wpi="http://schemas.microsoft.com/office/word/2010/wordprocessingInk" xmlns:wne="http://schemas.microsoft.com/office/word/2006/wordml" xmlns:wps="http://schemas.microsoft.com/office/word/2010/wordprocessingShape" mc:Ignorable="w14 wp14">
   <w:body>
     <w:p>
       <w:pPr>
@@ -32,20 +32,23 @@
         <w:gridCol w:w="5879"/>
       </w:tblGrid>
       <w:tr>
+        <w:trPr>
+          <w:cantSplit/>
+        </w:trPr>
         <w:tc>
           <w:tcPr>
             <w:tcW w:w="3793" w:type="dxa"/>
           </w:tcPr>
-          <w:bookmarkEnd w:id="0"/>
-          <w:bookmarkEnd w:id="1"/>
           <w:p>
             <w:pPr>
               <w:pStyle w:val="Tabletext"/>
             </w:pPr>
+            <w:bookmarkStart w:id="2" w:name="_GoBack" w:colFirst="1" w:colLast="1"/>
+            <w:bookmarkEnd w:id="0"/>
+            <w:bookmarkEnd w:id="1"/>
             <w:r>
               <w:rPr>
                 <w:noProof/>
-                <w:lang w:val="en-GB" w:eastAsia="en-GB"/>
               </w:rPr>
               <w:drawing>
                 <wp:inline distT="0" distB="0" distL="0" distR="0" wp14:anchorId="2407F5A7" wp14:editId="6067D7C4">
@@ -105,129 +108,167 @@
           <w:p>
             <w:pPr>
               <w:pStyle w:val="Tabletext"/>
+              <w:rPr>
+                <w:sz w:val="18"/>
+              </w:rPr>
             </w:pPr>
             <w:proofErr w:type="spellStart"/>
+            <w:proofErr w:type="gramStart"/>
             <w:r>
               <w:rPr>
                 <w:rStyle w:val="Referencetoglyphname"/>
+                <w:sz w:val="18"/>
               </w:rPr>
               <w:t>ornamentTrill</w:t>
             </w:r>
             <w:proofErr w:type="spellEnd"/>
-            <w:r>
+            <w:proofErr w:type="gramEnd"/>
+            <w:r>
+              <w:rPr>
+                <w:sz w:val="18"/>
+              </w:rPr>
               <w:t xml:space="preserve"> + </w:t>
             </w:r>
             <w:proofErr w:type="spellStart"/>
             <w:r>
               <w:rPr>
                 <w:rStyle w:val="Referencetoglyphname"/>
+                <w:sz w:val="18"/>
               </w:rPr>
               <w:t>wiggleTrillFastest</w:t>
             </w:r>
             <w:proofErr w:type="spellEnd"/>
             <w:r>
+              <w:rPr>
+                <w:sz w:val="18"/>
+              </w:rPr>
               <w:t xml:space="preserve"> + </w:t>
             </w:r>
             <w:proofErr w:type="spellStart"/>
             <w:r>
               <w:rPr>
                 <w:rStyle w:val="Referencetoglyphname"/>
+                <w:sz w:val="18"/>
               </w:rPr>
               <w:t>wiggleTrillFasterStill</w:t>
             </w:r>
             <w:proofErr w:type="spellEnd"/>
             <w:r>
+              <w:rPr>
+                <w:sz w:val="18"/>
+              </w:rPr>
               <w:t xml:space="preserve"> + </w:t>
             </w:r>
             <w:proofErr w:type="spellStart"/>
             <w:r>
               <w:rPr>
                 <w:rStyle w:val="Referencetoglyphname"/>
+                <w:sz w:val="18"/>
               </w:rPr>
               <w:t>wiggleTrillFaster</w:t>
             </w:r>
             <w:proofErr w:type="spellEnd"/>
             <w:r>
+              <w:rPr>
+                <w:sz w:val="18"/>
+              </w:rPr>
               <w:t xml:space="preserve"> + </w:t>
             </w:r>
             <w:proofErr w:type="spellStart"/>
             <w:r>
               <w:rPr>
                 <w:rStyle w:val="Referencetoglyphname"/>
+                <w:sz w:val="18"/>
               </w:rPr>
               <w:t>wiggleTrillFast</w:t>
             </w:r>
             <w:proofErr w:type="spellEnd"/>
             <w:r>
+              <w:rPr>
+                <w:sz w:val="18"/>
+              </w:rPr>
               <w:t xml:space="preserve"> + </w:t>
             </w:r>
             <w:proofErr w:type="spellStart"/>
             <w:r>
               <w:rPr>
                 <w:rStyle w:val="Referencetoglyphname"/>
+                <w:sz w:val="18"/>
               </w:rPr>
               <w:t>wiggleTrill</w:t>
             </w:r>
             <w:proofErr w:type="spellEnd"/>
             <w:r>
+              <w:rPr>
+                <w:sz w:val="18"/>
+              </w:rPr>
               <w:t xml:space="preserve"> + </w:t>
             </w:r>
             <w:proofErr w:type="spellStart"/>
             <w:r>
               <w:rPr>
                 <w:rStyle w:val="Referencetoglyphname"/>
+                <w:sz w:val="18"/>
               </w:rPr>
               <w:t>wiggleTrillSlower</w:t>
             </w:r>
             <w:proofErr w:type="spellEnd"/>
             <w:r>
+              <w:rPr>
+                <w:sz w:val="18"/>
+              </w:rPr>
               <w:t xml:space="preserve"> + </w:t>
             </w:r>
             <w:proofErr w:type="spellStart"/>
             <w:r>
               <w:rPr>
                 <w:rStyle w:val="Referencetoglyphname"/>
-              </w:rPr>
-              <w:t>wi</w:t>
-            </w:r>
-            <w:bookmarkStart w:id="2" w:name="_GoBack"/>
-            <w:bookmarkEnd w:id="2"/>
+                <w:sz w:val="18"/>
+              </w:rPr>
+              <w:t>wiggleTrillSlowerStill</w:t>
+            </w:r>
+            <w:proofErr w:type="spellEnd"/>
+            <w:r>
+              <w:rPr>
+                <w:sz w:val="18"/>
+              </w:rPr>
+              <w:t xml:space="preserve"> + </w:t>
+            </w:r>
+            <w:proofErr w:type="spellStart"/>
             <w:r>
               <w:rPr>
                 <w:rStyle w:val="Referencetoglyphname"/>
-              </w:rPr>
-              <w:t>ggleTrillSlowerStill</w:t>
+                <w:sz w:val="18"/>
+              </w:rPr>
+              <w:t>wiggleTrill</w:t>
             </w:r>
             <w:proofErr w:type="spellEnd"/>
             <w:r>
+              <w:rPr>
+                <w:sz w:val="18"/>
+              </w:rPr>
               <w:t xml:space="preserve"> + </w:t>
             </w:r>
             <w:proofErr w:type="spellStart"/>
             <w:r>
               <w:rPr>
                 <w:rStyle w:val="Referencetoglyphname"/>
-              </w:rPr>
-              <w:t>wiggleTrill</w:t>
+                <w:sz w:val="18"/>
+              </w:rPr>
+              <w:t>wiggleTrillFaster</w:t>
             </w:r>
             <w:proofErr w:type="spellEnd"/>
             <w:r>
+              <w:rPr>
+                <w:sz w:val="18"/>
+              </w:rPr>
               <w:t xml:space="preserve"> + </w:t>
             </w:r>
             <w:proofErr w:type="spellStart"/>
             <w:r>
               <w:rPr>
                 <w:rStyle w:val="Referencetoglyphname"/>
-              </w:rPr>
-              <w:t>wiggleTrillFaster</w:t>
-            </w:r>
-            <w:proofErr w:type="spellEnd"/>
-            <w:r>
-              <w:t xml:space="preserve"> + </w:t>
-            </w:r>
-            <w:proofErr w:type="spellStart"/>
-            <w:r>
-              <w:rPr>
-                <w:rStyle w:val="Referencetoglyphname"/>
+                <w:sz w:val="18"/>
               </w:rPr>
               <w:t>wiggleTrillFasterStill</w:t>
             </w:r>
@@ -236,6 +277,9 @@
         </w:tc>
       </w:tr>
       <w:tr>
+        <w:trPr>
+          <w:cantSplit/>
+        </w:trPr>
         <w:tc>
           <w:tcPr>
             <w:tcW w:w="3793" w:type="dxa"/>
@@ -247,7 +291,6 @@
             <w:r>
               <w:rPr>
                 <w:noProof/>
-                <w:lang w:val="en-GB" w:eastAsia="en-GB"/>
               </w:rPr>
               <w:drawing>
                 <wp:inline distT="0" distB="0" distL="0" distR="0" wp14:anchorId="0ACD5AB7" wp14:editId="031DD029">
@@ -307,14 +350,21 @@
           <w:p>
             <w:pPr>
               <w:pStyle w:val="Tabletext"/>
+              <w:rPr>
+                <w:sz w:val="18"/>
+              </w:rPr>
             </w:pPr>
             <w:r>
+              <w:rPr>
+                <w:sz w:val="18"/>
+              </w:rPr>
               <w:t xml:space="preserve">10 x </w:t>
             </w:r>
             <w:proofErr w:type="spellStart"/>
             <w:r>
               <w:rPr>
                 <w:rStyle w:val="Referencetoglyphname"/>
+                <w:sz w:val="18"/>
               </w:rPr>
               <w:t>wiggleWavy</w:t>
             </w:r>
@@ -323,6 +373,9 @@
         </w:tc>
       </w:tr>
       <w:tr>
+        <w:trPr>
+          <w:cantSplit/>
+        </w:trPr>
         <w:tc>
           <w:tcPr>
             <w:tcW w:w="3793" w:type="dxa"/>
@@ -334,7 +387,6 @@
             <w:r>
               <w:rPr>
                 <w:noProof/>
-                <w:lang w:val="en-GB" w:eastAsia="en-GB"/>
               </w:rPr>
               <w:drawing>
                 <wp:inline distT="0" distB="0" distL="0" distR="0" wp14:anchorId="29C778C8" wp14:editId="647159DD">
@@ -394,14 +446,21 @@
           <w:p>
             <w:pPr>
               <w:pStyle w:val="Tabletext"/>
+              <w:rPr>
+                <w:sz w:val="18"/>
+              </w:rPr>
             </w:pPr>
             <w:r>
+              <w:rPr>
+                <w:sz w:val="18"/>
+              </w:rPr>
               <w:t xml:space="preserve">10 x </w:t>
             </w:r>
             <w:proofErr w:type="spellStart"/>
             <w:r>
               <w:rPr>
                 <w:rStyle w:val="Referencetoglyphname"/>
+                <w:sz w:val="18"/>
               </w:rPr>
               <w:t>wiggleSawtooth</w:t>
             </w:r>
@@ -410,6 +469,9 @@
         </w:tc>
       </w:tr>
       <w:tr>
+        <w:trPr>
+          <w:cantSplit/>
+        </w:trPr>
         <w:tc>
           <w:tcPr>
             <w:tcW w:w="3793" w:type="dxa"/>
@@ -421,7 +483,6 @@
             <w:r>
               <w:rPr>
                 <w:noProof/>
-                <w:lang w:val="en-GB" w:eastAsia="en-GB"/>
               </w:rPr>
               <w:drawing>
                 <wp:inline distT="0" distB="0" distL="0" distR="0" wp14:anchorId="6B914F85" wp14:editId="40A49229">
@@ -481,14 +542,21 @@
           <w:p>
             <w:pPr>
               <w:pStyle w:val="Tabletext"/>
+              <w:rPr>
+                <w:sz w:val="18"/>
+              </w:rPr>
             </w:pPr>
             <w:r>
+              <w:rPr>
+                <w:sz w:val="18"/>
+              </w:rPr>
               <w:t xml:space="preserve">6 x </w:t>
             </w:r>
             <w:proofErr w:type="spellStart"/>
             <w:r>
               <w:rPr>
                 <w:rStyle w:val="Referencetoglyphname"/>
+                <w:sz w:val="18"/>
               </w:rPr>
               <w:t>wiggleSquaretooth</w:t>
             </w:r>
@@ -497,6 +565,9 @@
         </w:tc>
       </w:tr>
       <w:tr>
+        <w:trPr>
+          <w:cantSplit/>
+        </w:trPr>
         <w:tc>
           <w:tcPr>
             <w:tcW w:w="3793" w:type="dxa"/>
@@ -508,7 +579,6 @@
             <w:r>
               <w:rPr>
                 <w:noProof/>
-                <w:lang w:val="en-GB" w:eastAsia="en-GB"/>
               </w:rPr>
               <w:drawing>
                 <wp:inline distT="0" distB="0" distL="0" distR="0" wp14:anchorId="0487F7A7" wp14:editId="6F348374">
@@ -568,66 +638,92 @@
           <w:p>
             <w:pPr>
               <w:pStyle w:val="Tabletext"/>
+              <w:rPr>
+                <w:sz w:val="18"/>
+              </w:rPr>
             </w:pPr>
             <w:proofErr w:type="spellStart"/>
+            <w:proofErr w:type="gramStart"/>
             <w:r>
               <w:rPr>
                 <w:rStyle w:val="Referencetoglyphname"/>
+                <w:sz w:val="18"/>
               </w:rPr>
               <w:t>wiggleCircularStart</w:t>
             </w:r>
             <w:proofErr w:type="spellEnd"/>
-            <w:r>
+            <w:proofErr w:type="gramEnd"/>
+            <w:r>
+              <w:rPr>
+                <w:sz w:val="18"/>
+              </w:rPr>
               <w:t xml:space="preserve"> + </w:t>
             </w:r>
             <w:proofErr w:type="spellStart"/>
             <w:r>
               <w:rPr>
                 <w:rStyle w:val="Referencetoglyphname"/>
+                <w:sz w:val="18"/>
               </w:rPr>
               <w:t>wiggleCircularLargest</w:t>
             </w:r>
             <w:proofErr w:type="spellEnd"/>
             <w:r>
+              <w:rPr>
+                <w:sz w:val="18"/>
+              </w:rPr>
               <w:t xml:space="preserve"> + </w:t>
             </w:r>
             <w:proofErr w:type="spellStart"/>
             <w:r>
               <w:rPr>
                 <w:rStyle w:val="Referencetoglyphname"/>
+                <w:sz w:val="18"/>
               </w:rPr>
               <w:t>wiggleCircularLargerStill</w:t>
             </w:r>
             <w:proofErr w:type="spellEnd"/>
             <w:r>
+              <w:rPr>
+                <w:sz w:val="18"/>
+              </w:rPr>
               <w:t xml:space="preserve"> + </w:t>
             </w:r>
             <w:proofErr w:type="spellStart"/>
             <w:r>
               <w:rPr>
                 <w:rStyle w:val="Referencetoglyphname"/>
+                <w:sz w:val="18"/>
               </w:rPr>
               <w:t>wiggleCircularLarger</w:t>
             </w:r>
             <w:proofErr w:type="spellEnd"/>
             <w:r>
+              <w:rPr>
+                <w:sz w:val="18"/>
+              </w:rPr>
               <w:t xml:space="preserve"> + </w:t>
             </w:r>
             <w:proofErr w:type="spellStart"/>
             <w:r>
               <w:rPr>
                 <w:rStyle w:val="Referencetoglyphname"/>
+                <w:sz w:val="18"/>
               </w:rPr>
               <w:t>wiggleCircularLarge</w:t>
             </w:r>
             <w:proofErr w:type="spellEnd"/>
             <w:r>
+              <w:rPr>
+                <w:sz w:val="18"/>
+              </w:rPr>
               <w:t xml:space="preserve"> + </w:t>
             </w:r>
             <w:proofErr w:type="spellStart"/>
             <w:r>
               <w:rPr>
                 <w:rStyle w:val="Referencetoglyphname"/>
+                <w:sz w:val="18"/>
               </w:rPr>
               <w:t>wiggleCircularEnd</w:t>
             </w:r>
@@ -636,6 +732,9 @@
         </w:tc>
       </w:tr>
       <w:tr>
+        <w:trPr>
+          <w:cantSplit/>
+        </w:trPr>
         <w:tc>
           <w:tcPr>
             <w:tcW w:w="3793" w:type="dxa"/>
@@ -647,7 +746,6 @@
             <w:r>
               <w:rPr>
                 <w:noProof/>
-                <w:lang w:val="en-GB" w:eastAsia="en-GB"/>
               </w:rPr>
               <w:drawing>
                 <wp:inline distT="0" distB="0" distL="0" distR="0" wp14:anchorId="4CA3E569" wp14:editId="46A4D91E">
@@ -707,80 +805,375 @@
           <w:p>
             <w:pPr>
               <w:pStyle w:val="Tabletext"/>
+              <w:rPr>
+                <w:sz w:val="18"/>
+              </w:rPr>
             </w:pPr>
             <w:proofErr w:type="spellStart"/>
+            <w:proofErr w:type="gramStart"/>
             <w:r>
               <w:rPr>
                 <w:rStyle w:val="Referencetoglyphname"/>
+                <w:sz w:val="18"/>
               </w:rPr>
               <w:t>wiggleVibratoStart</w:t>
             </w:r>
             <w:proofErr w:type="spellEnd"/>
-            <w:r>
+            <w:proofErr w:type="gramEnd"/>
+            <w:r>
+              <w:rPr>
+                <w:sz w:val="18"/>
+              </w:rPr>
               <w:t xml:space="preserve"> + </w:t>
             </w:r>
             <w:proofErr w:type="spellStart"/>
             <w:r>
               <w:rPr>
                 <w:rStyle w:val="Referencetoglyphname"/>
+                <w:sz w:val="18"/>
               </w:rPr>
               <w:t>wiggleVibratoSmallestFastest</w:t>
             </w:r>
             <w:proofErr w:type="spellEnd"/>
             <w:r>
+              <w:rPr>
+                <w:sz w:val="18"/>
+              </w:rPr>
               <w:t xml:space="preserve"> + </w:t>
             </w:r>
             <w:proofErr w:type="spellStart"/>
             <w:r>
               <w:rPr>
                 <w:rStyle w:val="Referencetoglyphname"/>
+                <w:sz w:val="18"/>
               </w:rPr>
               <w:t>wiggleVibratoMediumSlower</w:t>
             </w:r>
             <w:proofErr w:type="spellEnd"/>
             <w:r>
+              <w:rPr>
+                <w:sz w:val="18"/>
+              </w:rPr>
               <w:t xml:space="preserve"> + </w:t>
             </w:r>
             <w:proofErr w:type="spellStart"/>
             <w:r>
               <w:rPr>
                 <w:rStyle w:val="Referencetoglyphname"/>
+                <w:sz w:val="18"/>
               </w:rPr>
               <w:t>wiggleVibratoMediumSlowest</w:t>
             </w:r>
             <w:proofErr w:type="spellEnd"/>
             <w:r>
+              <w:rPr>
+                <w:sz w:val="18"/>
+              </w:rPr>
               <w:t xml:space="preserve"> + </w:t>
             </w:r>
             <w:proofErr w:type="spellStart"/>
             <w:r>
               <w:rPr>
                 <w:rStyle w:val="Referencetoglyphname"/>
+                <w:sz w:val="18"/>
               </w:rPr>
               <w:t>wiggleVibratoMediumFaster</w:t>
             </w:r>
             <w:proofErr w:type="spellEnd"/>
             <w:r>
+              <w:rPr>
+                <w:sz w:val="18"/>
+              </w:rPr>
               <w:t xml:space="preserve"> + </w:t>
             </w:r>
             <w:proofErr w:type="spellStart"/>
             <w:r>
               <w:rPr>
                 <w:rStyle w:val="Referencetoglyphname"/>
+                <w:sz w:val="18"/>
               </w:rPr>
               <w:t>wiggleVibratoMediumFasterStill</w:t>
             </w:r>
             <w:proofErr w:type="spellEnd"/>
             <w:r>
+              <w:rPr>
+                <w:sz w:val="18"/>
+              </w:rPr>
               <w:t>, etc.</w:t>
             </w:r>
           </w:p>
         </w:tc>
       </w:tr>
+      <w:tr>
+        <w:trPr>
+          <w:cantSplit/>
+        </w:trPr>
+        <w:tc>
+          <w:tcPr>
+            <w:tcW w:w="3793" w:type="dxa"/>
+          </w:tcPr>
+          <w:p>
+            <w:pPr>
+              <w:pStyle w:val="Tabletext"/>
+              <w:rPr>
+                <w:noProof/>
+              </w:rPr>
+            </w:pPr>
+            <w:r>
+              <w:rPr>
+                <w:noProof/>
+              </w:rPr>
+              <w:drawing>
+                <wp:inline distT="0" distB="0" distL="0" distR="0" wp14:anchorId="7CC4CFAA" wp14:editId="6459FEBD">
+                  <wp:extent cx="1991360" cy="325120"/>
+                  <wp:effectExtent l="0" t="0" r="0" b="5080"/>
+                  <wp:docPr id="2" name="Picture 2" descr="Macintosh HD:Users:DSpreadbury:Desktop:accel-rit-beams.png"/>
+                  <wp:cNvGraphicFramePr>
+                    <a:graphicFrameLocks xmlns:a="http://schemas.openxmlformats.org/drawingml/2006/main" noChangeAspect="1"/>
+                  </wp:cNvGraphicFramePr>
+                  <a:graphic xmlns:a="http://schemas.openxmlformats.org/drawingml/2006/main">
+                    <a:graphicData uri="http://schemas.openxmlformats.org/drawingml/2006/picture">
+                      <pic:pic xmlns:pic="http://schemas.openxmlformats.org/drawingml/2006/picture">
+                        <pic:nvPicPr>
+                          <pic:cNvPr id="0" name="Picture 1" descr="Macintosh HD:Users:DSpreadbury:Desktop:accel-rit-beams.png"/>
+                          <pic:cNvPicPr>
+                            <a:picLocks noChangeAspect="1" noChangeArrowheads="1"/>
+                          </pic:cNvPicPr>
+                        </pic:nvPicPr>
+                        <pic:blipFill>
+                          <a:blip r:embed="rId16">
+                            <a:extLst>
+                              <a:ext uri="{28A0092B-C50C-407E-A947-70E740481C1C}">
+                                <a14:useLocalDpi xmlns:a14="http://schemas.microsoft.com/office/drawing/2010/main" val="0"/>
+                              </a:ext>
+                            </a:extLst>
+                          </a:blip>
+                          <a:srcRect/>
+                          <a:stretch>
+                            <a:fillRect/>
+                          </a:stretch>
+                        </pic:blipFill>
+                        <pic:spPr bwMode="auto">
+                          <a:xfrm>
+                            <a:off x="0" y="0"/>
+                            <a:ext cx="1991360" cy="325120"/>
+                          </a:xfrm>
+                          <a:prstGeom prst="rect">
+                            <a:avLst/>
+                          </a:prstGeom>
+                          <a:noFill/>
+                          <a:ln>
+                            <a:noFill/>
+                          </a:ln>
+                        </pic:spPr>
+                      </pic:pic>
+                    </a:graphicData>
+                  </a:graphic>
+                </wp:inline>
+              </w:drawing>
+            </w:r>
+          </w:p>
+        </w:tc>
+        <w:tc>
+          <w:tcPr>
+            <w:tcW w:w="5879" w:type="dxa"/>
+          </w:tcPr>
+          <w:p>
+            <w:pPr>
+              <w:pStyle w:val="Tabletext"/>
+              <w:rPr>
+                <w:rStyle w:val="Referencetoglyphname"/>
+                <w:sz w:val="18"/>
+              </w:rPr>
+            </w:pPr>
+            <w:proofErr w:type="gramStart"/>
+            <w:r>
+              <w:rPr>
+                <w:rStyle w:val="Referencetoglyphname"/>
+                <w:sz w:val="18"/>
+              </w:rPr>
+              <w:t>beamAccelRit15</w:t>
+            </w:r>
+            <w:proofErr w:type="gramEnd"/>
+            <w:r>
+              <w:rPr>
+                <w:sz w:val="18"/>
+              </w:rPr>
+              <w:t xml:space="preserve"> + </w:t>
+            </w:r>
+            <w:r>
+              <w:rPr>
+                <w:rStyle w:val="Referencetoglyphname"/>
+                <w:sz w:val="18"/>
+              </w:rPr>
+              <w:t>beamAccelRit14</w:t>
+            </w:r>
+            <w:r>
+              <w:rPr>
+                <w:sz w:val="18"/>
+              </w:rPr>
+              <w:t xml:space="preserve"> + </w:t>
+            </w:r>
+            <w:r>
+              <w:rPr>
+                <w:rStyle w:val="Referencetoglyphname"/>
+                <w:sz w:val="18"/>
+              </w:rPr>
+              <w:t>beamAccelRit13</w:t>
+            </w:r>
+            <w:r>
+              <w:rPr>
+                <w:sz w:val="18"/>
+              </w:rPr>
+              <w:t xml:space="preserve"> + </w:t>
+            </w:r>
+            <w:r>
+              <w:rPr>
+                <w:rStyle w:val="Referencetoglyphname"/>
+                <w:sz w:val="18"/>
+              </w:rPr>
+              <w:t xml:space="preserve"> beamAccelRit12</w:t>
+            </w:r>
+            <w:r>
+              <w:rPr>
+                <w:sz w:val="18"/>
+              </w:rPr>
+              <w:t xml:space="preserve"> + </w:t>
+            </w:r>
+            <w:r>
+              <w:rPr>
+                <w:rStyle w:val="Referencetoglyphname"/>
+                <w:sz w:val="18"/>
+              </w:rPr>
+              <w:t>beamAccelRit11</w:t>
+            </w:r>
+            <w:r>
+              <w:rPr>
+                <w:sz w:val="18"/>
+              </w:rPr>
+              <w:t xml:space="preserve"> + </w:t>
+            </w:r>
+            <w:r>
+              <w:rPr>
+                <w:rStyle w:val="Referencetoglyphname"/>
+                <w:sz w:val="18"/>
+              </w:rPr>
+              <w:t>beamAccelRit10</w:t>
+            </w:r>
+            <w:r>
+              <w:rPr>
+                <w:sz w:val="18"/>
+              </w:rPr>
+              <w:t xml:space="preserve"> + </w:t>
+            </w:r>
+            <w:r>
+              <w:rPr>
+                <w:rStyle w:val="Referencetoglyphname"/>
+                <w:sz w:val="18"/>
+              </w:rPr>
+              <w:t>beamAccelRit9</w:t>
+            </w:r>
+            <w:r>
+              <w:rPr>
+                <w:sz w:val="18"/>
+              </w:rPr>
+              <w:t xml:space="preserve"> + </w:t>
+            </w:r>
+            <w:r>
+              <w:rPr>
+                <w:rStyle w:val="Referencetoglyphname"/>
+                <w:sz w:val="18"/>
+              </w:rPr>
+              <w:t>beamAccelRit10</w:t>
+            </w:r>
+            <w:r>
+              <w:rPr>
+                <w:sz w:val="18"/>
+              </w:rPr>
+              <w:t xml:space="preserve"> + </w:t>
+            </w:r>
+            <w:r>
+              <w:rPr>
+                <w:rStyle w:val="Referencetoglyphname"/>
+                <w:sz w:val="18"/>
+              </w:rPr>
+              <w:t>beamAccelRit11</w:t>
+            </w:r>
+            <w:r>
+              <w:rPr>
+                <w:sz w:val="18"/>
+              </w:rPr>
+              <w:t xml:space="preserve"> + </w:t>
+            </w:r>
+            <w:r>
+              <w:rPr>
+                <w:rStyle w:val="Referencetoglyphname"/>
+                <w:sz w:val="18"/>
+              </w:rPr>
+              <w:t>beamAccelRit12</w:t>
+            </w:r>
+            <w:r>
+              <w:rPr>
+                <w:sz w:val="18"/>
+              </w:rPr>
+              <w:t xml:space="preserve"> + </w:t>
+            </w:r>
+            <w:r>
+              <w:rPr>
+                <w:rStyle w:val="Referencetoglyphname"/>
+                <w:sz w:val="18"/>
+              </w:rPr>
+              <w:t>beamAccelRit13</w:t>
+            </w:r>
+            <w:r>
+              <w:rPr>
+                <w:sz w:val="18"/>
+              </w:rPr>
+              <w:t xml:space="preserve"> + </w:t>
+            </w:r>
+            <w:r>
+              <w:rPr>
+                <w:rStyle w:val="Referencetoglyphname"/>
+                <w:sz w:val="18"/>
+              </w:rPr>
+              <w:t>beamAccelRit14</w:t>
+            </w:r>
+            <w:r>
+              <w:rPr>
+                <w:sz w:val="18"/>
+              </w:rPr>
+              <w:t xml:space="preserve"> + </w:t>
+            </w:r>
+            <w:r>
+              <w:rPr>
+                <w:rStyle w:val="Referencetoglyphname"/>
+                <w:sz w:val="18"/>
+              </w:rPr>
+              <w:t>beamAccelRit15</w:t>
+            </w:r>
+            <w:r>
+              <w:rPr>
+                <w:sz w:val="18"/>
+              </w:rPr>
+              <w:t xml:space="preserve"> + </w:t>
+            </w:r>
+            <w:proofErr w:type="spellStart"/>
+            <w:r>
+              <w:rPr>
+                <w:rStyle w:val="Referencetoglyphname"/>
+                <w:sz w:val="18"/>
+              </w:rPr>
+              <w:t>beamAccelRitFinal</w:t>
+            </w:r>
+            <w:proofErr w:type="spellEnd"/>
+          </w:p>
+        </w:tc>
+      </w:tr>
+      <w:bookmarkEnd w:id="2"/>
     </w:tbl>
     <w:p/>
     <w:sectPr>
-      <w:headerReference w:type="default" r:id="rId16"/>
+      <w:headerReference w:type="default" r:id="rId17"/>
       <w:pgSz w:w="11900" w:h="16840"/>
       <w:pgMar w:top="1440" w:right="1080" w:bottom="1440" w:left="1080" w:header="567" w:footer="567" w:gutter="0"/>
       <w:cols w:space="708"/>
@@ -813,7 +1206,7 @@
 </file>
 
 <file path=word/endnotes.xml><?xml version="1.0" encoding="utf-8"?>
-<w:endnotes xmlns:wpc="http://schemas.microsoft.com/office/word/2010/wordprocessingCanvas" xmlns:mc="http://schemas.openxmlformats.org/markup-compatibility/2006" xmlns:o="urn:schemas-microsoft-com:office:office" xmlns:r="http://schemas.openxmlformats.org/officeDocument/2006/relationships" xmlns:m="http://schemas.openxmlformats.org/officeDocument/2006/math" xmlns:v="urn:schemas-microsoft-com:vml" xmlns:wp14="http://schemas.microsoft.com/office/word/2010/wordprocessingDrawing" xmlns:wp="http://schemas.openxmlformats.org/drawingml/2006/wordprocessingDrawing" xmlns:w10="urn:schemas-microsoft-com:office:word" xmlns:w="http://schemas.openxmlformats.org/wordprocessingml/2006/main" xmlns:w14="http://schemas.microsoft.com/office/word/2010/wordml" xmlns:wpg="http://schemas.microsoft.com/office/word/2010/wordprocessingGroup" xmlns:wpi="http://schemas.microsoft.com/office/word/2010/wordprocessingInk" xmlns:wne="http://schemas.microsoft.com/office/word/2006/wordml" xmlns:wps="http://schemas.microsoft.com/office/word/2010/wordprocessingShape" mc:Ignorable="w14 wp14">
+<w:endnotes xmlns:wpc="http://schemas.microsoft.com/office/word/2010/wordprocessingCanvas" xmlns:mo="http://schemas.microsoft.com/office/mac/office/2008/main" xmlns:mc="http://schemas.openxmlformats.org/markup-compatibility/2006" xmlns:mv="urn:schemas-microsoft-com:mac:vml" xmlns:o="urn:schemas-microsoft-com:office:office" xmlns:r="http://schemas.openxmlformats.org/officeDocument/2006/relationships" xmlns:m="http://schemas.openxmlformats.org/officeDocument/2006/math" xmlns:v="urn:schemas-microsoft-com:vml" xmlns:wp14="http://schemas.microsoft.com/office/word/2010/wordprocessingDrawing" xmlns:wp="http://schemas.openxmlformats.org/drawingml/2006/wordprocessingDrawing" xmlns:w10="urn:schemas-microsoft-com:office:word" xmlns:w="http://schemas.openxmlformats.org/wordprocessingml/2006/main" xmlns:w14="http://schemas.microsoft.com/office/word/2010/wordml" xmlns:wpg="http://schemas.microsoft.com/office/word/2010/wordprocessingGroup" xmlns:wpi="http://schemas.microsoft.com/office/word/2010/wordprocessingInk" xmlns:wne="http://schemas.microsoft.com/office/word/2006/wordml" xmlns:wps="http://schemas.microsoft.com/office/word/2010/wordprocessingShape" mc:Ignorable="w14 wp14">
   <w:endnote w:type="separator" w:id="-1">
     <w:p>
       <w:pPr>
@@ -838,7 +1231,7 @@
 </file>
 
 <file path=word/footnotes.xml><?xml version="1.0" encoding="utf-8"?>
-<w:footnotes xmlns:wpc="http://schemas.microsoft.com/office/word/2010/wordprocessingCanvas" xmlns:mc="http://schemas.openxmlformats.org/markup-compatibility/2006" xmlns:o="urn:schemas-microsoft-com:office:office" xmlns:r="http://schemas.openxmlformats.org/officeDocument/2006/relationships" xmlns:m="http://schemas.openxmlformats.org/officeDocument/2006/math" xmlns:v="urn:schemas-microsoft-com:vml" xmlns:wp14="http://schemas.microsoft.com/office/word/2010/wordprocessingDrawing" xmlns:wp="http://schemas.openxmlformats.org/drawingml/2006/wordprocessingDrawing" xmlns:w10="urn:schemas-microsoft-com:office:word" xmlns:w="http://schemas.openxmlformats.org/wordprocessingml/2006/main" xmlns:w14="http://schemas.microsoft.com/office/word/2010/wordml" xmlns:wpg="http://schemas.microsoft.com/office/word/2010/wordprocessingGroup" xmlns:wpi="http://schemas.microsoft.com/office/word/2010/wordprocessingInk" xmlns:wne="http://schemas.microsoft.com/office/word/2006/wordml" xmlns:wps="http://schemas.microsoft.com/office/word/2010/wordprocessingShape" mc:Ignorable="w14 wp14">
+<w:footnotes xmlns:wpc="http://schemas.microsoft.com/office/word/2010/wordprocessingCanvas" xmlns:mo="http://schemas.microsoft.com/office/mac/office/2008/main" xmlns:mc="http://schemas.openxmlformats.org/markup-compatibility/2006" xmlns:mv="urn:schemas-microsoft-com:mac:vml" xmlns:o="urn:schemas-microsoft-com:office:office" xmlns:r="http://schemas.openxmlformats.org/officeDocument/2006/relationships" xmlns:m="http://schemas.openxmlformats.org/officeDocument/2006/math" xmlns:v="urn:schemas-microsoft-com:vml" xmlns:wp14="http://schemas.microsoft.com/office/word/2010/wordprocessingDrawing" xmlns:wp="http://schemas.openxmlformats.org/drawingml/2006/wordprocessingDrawing" xmlns:w10="urn:schemas-microsoft-com:office:word" xmlns:w="http://schemas.openxmlformats.org/wordprocessingml/2006/main" xmlns:w14="http://schemas.microsoft.com/office/word/2010/wordml" xmlns:wpg="http://schemas.microsoft.com/office/word/2010/wordprocessingGroup" xmlns:wpi="http://schemas.microsoft.com/office/word/2010/wordprocessingInk" xmlns:wne="http://schemas.microsoft.com/office/word/2006/wordml" xmlns:wps="http://schemas.microsoft.com/office/word/2010/wordprocessingShape" mc:Ignorable="w14 wp14">
   <w:footnote w:type="separator" w:id="-1">
     <w:p>
       <w:pPr>
@@ -863,7 +1256,7 @@
 </file>
 
 <file path=word/header1.xml><?xml version="1.0" encoding="utf-8"?>
-<w:hdr xmlns:wpc="http://schemas.microsoft.com/office/word/2010/wordprocessingCanvas" xmlns:mc="http://schemas.openxmlformats.org/markup-compatibility/2006" xmlns:o="urn:schemas-microsoft-com:office:office" xmlns:r="http://schemas.openxmlformats.org/officeDocument/2006/relationships" xmlns:m="http://schemas.openxmlformats.org/officeDocument/2006/math" xmlns:v="urn:schemas-microsoft-com:vml" xmlns:wp14="http://schemas.microsoft.com/office/word/2010/wordprocessingDrawing" xmlns:wp="http://schemas.openxmlformats.org/drawingml/2006/wordprocessingDrawing" xmlns:w10="urn:schemas-microsoft-com:office:word" xmlns:w="http://schemas.openxmlformats.org/wordprocessingml/2006/main" xmlns:w14="http://schemas.microsoft.com/office/word/2010/wordml" xmlns:wpg="http://schemas.microsoft.com/office/word/2010/wordprocessingGroup" xmlns:wpi="http://schemas.microsoft.com/office/word/2010/wordprocessingInk" xmlns:wne="http://schemas.microsoft.com/office/word/2006/wordml" xmlns:wps="http://schemas.microsoft.com/office/word/2010/wordprocessingShape" mc:Ignorable="w14 wp14">
+<w:hdr xmlns:wpc="http://schemas.microsoft.com/office/word/2010/wordprocessingCanvas" xmlns:mo="http://schemas.microsoft.com/office/mac/office/2008/main" xmlns:mc="http://schemas.openxmlformats.org/markup-compatibility/2006" xmlns:mv="urn:schemas-microsoft-com:mac:vml" xmlns:o="urn:schemas-microsoft-com:office:office" xmlns:r="http://schemas.openxmlformats.org/officeDocument/2006/relationships" xmlns:m="http://schemas.openxmlformats.org/officeDocument/2006/math" xmlns:v="urn:schemas-microsoft-com:vml" xmlns:wp14="http://schemas.microsoft.com/office/word/2010/wordprocessingDrawing" xmlns:wp="http://schemas.openxmlformats.org/drawingml/2006/wordprocessingDrawing" xmlns:w10="urn:schemas-microsoft-com:office:word" xmlns:w="http://schemas.openxmlformats.org/wordprocessingml/2006/main" xmlns:w14="http://schemas.microsoft.com/office/word/2010/wordml" xmlns:wpg="http://schemas.microsoft.com/office/word/2010/wordprocessingGroup" xmlns:wpi="http://schemas.microsoft.com/office/word/2010/wordprocessingInk" xmlns:wne="http://schemas.microsoft.com/office/word/2006/wordml" xmlns:wps="http://schemas.microsoft.com/office/word/2010/wordprocessingShape" mc:Ignorable="w14 wp14">
   <w:p>
     <w:pPr>
       <w:pStyle w:val="Header"/>
@@ -895,7 +1288,7 @@
 </file>
 
 <file path=word/numbering.xml><?xml version="1.0" encoding="utf-8"?>
-<w:numbering xmlns:wpc="http://schemas.microsoft.com/office/word/2010/wordprocessingCanvas" xmlns:mc="http://schemas.openxmlformats.org/markup-compatibility/2006" xmlns:o="urn:schemas-microsoft-com:office:office" xmlns:r="http://schemas.openxmlformats.org/officeDocument/2006/relationships" xmlns:m="http://schemas.openxmlformats.org/officeDocument/2006/math" xmlns:v="urn:schemas-microsoft-com:vml" xmlns:wp14="http://schemas.microsoft.com/office/word/2010/wordprocessingDrawing" xmlns:wp="http://schemas.openxmlformats.org/drawingml/2006/wordprocessingDrawing" xmlns:w10="urn:schemas-microsoft-com:office:word" xmlns:w="http://schemas.openxmlformats.org/wordprocessingml/2006/main" xmlns:w14="http://schemas.microsoft.com/office/word/2010/wordml" xmlns:wpg="http://schemas.microsoft.com/office/word/2010/wordprocessingGroup" xmlns:wpi="http://schemas.microsoft.com/office/word/2010/wordprocessingInk" xmlns:wne="http://schemas.microsoft.com/office/word/2006/wordml" xmlns:wps="http://schemas.microsoft.com/office/word/2010/wordprocessingShape" mc:Ignorable="w14 wp14">
+<w:numbering xmlns:wpc="http://schemas.microsoft.com/office/word/2010/wordprocessingCanvas" xmlns:mo="http://schemas.microsoft.com/office/mac/office/2008/main" xmlns:mc="http://schemas.openxmlformats.org/markup-compatibility/2006" xmlns:mv="urn:schemas-microsoft-com:mac:vml" xmlns:o="urn:schemas-microsoft-com:office:office" xmlns:r="http://schemas.openxmlformats.org/officeDocument/2006/relationships" xmlns:m="http://schemas.openxmlformats.org/officeDocument/2006/math" xmlns:v="urn:schemas-microsoft-com:vml" xmlns:wp14="http://schemas.microsoft.com/office/word/2010/wordprocessingDrawing" xmlns:wp="http://schemas.openxmlformats.org/drawingml/2006/wordprocessingDrawing" xmlns:w10="urn:schemas-microsoft-com:office:word" xmlns:w="http://schemas.openxmlformats.org/wordprocessingml/2006/main" xmlns:w14="http://schemas.microsoft.com/office/word/2010/wordml" xmlns:wpg="http://schemas.microsoft.com/office/word/2010/wordprocessingGroup" xmlns:wpi="http://schemas.microsoft.com/office/word/2010/wordprocessingInk" xmlns:wne="http://schemas.microsoft.com/office/word/2006/wordml" xmlns:wps="http://schemas.microsoft.com/office/word/2010/wordprocessingShape" mc:Ignorable="w14 wp14">
   <w:abstractNum w:abstractNumId="0">
     <w:nsid w:val="FFFFFF1D"/>
     <w:multiLevelType w:val="multilevel"/>
@@ -1983,7 +2376,7 @@
     </w:rPrDefault>
     <w:pPrDefault/>
   </w:docDefaults>
-  <w:latentStyles w:defLockedState="0" w:defUIPriority="99" w:defSemiHidden="1" w:defUnhideWhenUsed="1" w:defQFormat="0" w:count="267">
+  <w:latentStyles w:defLockedState="0" w:defUIPriority="99" w:defSemiHidden="1" w:defUnhideWhenUsed="1" w:defQFormat="0" w:count="276">
     <w:lsdException w:name="Normal" w:semiHidden="0" w:uiPriority="0" w:unhideWhenUsed="0" w:qFormat="1"/>
     <w:lsdException w:name="heading 1" w:semiHidden="0" w:uiPriority="9" w:unhideWhenUsed="0" w:qFormat="1"/>
     <w:lsdException w:name="heading 2" w:uiPriority="9" w:qFormat="1"/>
@@ -2991,7 +3384,7 @@
 </file>
 
 <file path=word/stylesWithEffects.xml><?xml version="1.0" encoding="utf-8"?>
-<w:styles xmlns:wpc="http://schemas.microsoft.com/office/word/2010/wordprocessingCanvas" xmlns:mc="http://schemas.openxmlformats.org/markup-compatibility/2006" xmlns:o="urn:schemas-microsoft-com:office:office" xmlns:r="http://schemas.openxmlformats.org/officeDocument/2006/relationships" xmlns:m="http://schemas.openxmlformats.org/officeDocument/2006/math" xmlns:v="urn:schemas-microsoft-com:vml" xmlns:wp14="http://schemas.microsoft.com/office/word/2010/wordprocessingDrawing" xmlns:wp="http://schemas.openxmlformats.org/drawingml/2006/wordprocessingDrawing" xmlns:w10="urn:schemas-microsoft-com:office:word" xmlns:w="http://schemas.openxmlformats.org/wordprocessingml/2006/main" xmlns:w14="http://schemas.microsoft.com/office/word/2010/wordml" xmlns:wpg="http://schemas.microsoft.com/office/word/2010/wordprocessingGroup" xmlns:wpi="http://schemas.microsoft.com/office/word/2010/wordprocessingInk" xmlns:wne="http://schemas.microsoft.com/office/word/2006/wordml" xmlns:wps="http://schemas.microsoft.com/office/word/2010/wordprocessingShape" mc:Ignorable="w14 wp14">
+<w:styles xmlns:wpc="http://schemas.microsoft.com/office/word/2010/wordprocessingCanvas" xmlns:mo="http://schemas.microsoft.com/office/mac/office/2008/main" xmlns:mc="http://schemas.openxmlformats.org/markup-compatibility/2006" xmlns:mv="urn:schemas-microsoft-com:mac:vml" xmlns:o="urn:schemas-microsoft-com:office:office" xmlns:r="http://schemas.openxmlformats.org/officeDocument/2006/relationships" xmlns:m="http://schemas.openxmlformats.org/officeDocument/2006/math" xmlns:v="urn:schemas-microsoft-com:vml" xmlns:wp14="http://schemas.microsoft.com/office/word/2010/wordprocessingDrawing" xmlns:wp="http://schemas.openxmlformats.org/drawingml/2006/wordprocessingDrawing" xmlns:w10="urn:schemas-microsoft-com:office:word" xmlns:w="http://schemas.openxmlformats.org/wordprocessingml/2006/main" xmlns:w14="http://schemas.microsoft.com/office/word/2010/wordml" xmlns:wpg="http://schemas.microsoft.com/office/word/2010/wordprocessingGroup" xmlns:wpi="http://schemas.microsoft.com/office/word/2010/wordprocessingInk" xmlns:wne="http://schemas.microsoft.com/office/word/2006/wordml" xmlns:wps="http://schemas.microsoft.com/office/word/2010/wordprocessingShape" mc:Ignorable="w14 wp14">
   <w:docDefaults>
     <w:rPrDefault>
       <w:rPr>
@@ -3003,7 +3396,7 @@
     </w:rPrDefault>
     <w:pPrDefault/>
   </w:docDefaults>
-  <w:latentStyles w:defLockedState="0" w:defUIPriority="99" w:defSemiHidden="1" w:defUnhideWhenUsed="1" w:defQFormat="0" w:count="267">
+  <w:latentStyles w:defLockedState="0" w:defUIPriority="99" w:defSemiHidden="1" w:defUnhideWhenUsed="1" w:defQFormat="0" w:count="276">
     <w:lsdException w:name="Normal" w:semiHidden="0" w:uiPriority="0" w:unhideWhenUsed="0" w:qFormat="1"/>
     <w:lsdException w:name="heading 1" w:semiHidden="0" w:uiPriority="9" w:unhideWhenUsed="0" w:qFormat="1"/>
     <w:lsdException w:name="heading 2" w:uiPriority="9" w:qFormat="1"/>
@@ -4335,7 +4728,7 @@
 </file>
 
 <file path=customXml/itemProps1.xml><?xml version="1.0" encoding="utf-8"?>
-<ds:datastoreItem xmlns:ds="http://schemas.openxmlformats.org/officeDocument/2006/customXml" ds:itemID="{A6590632-9407-4EF0-AC4D-75BB1A3BEE1A}">
+<ds:datastoreItem xmlns:ds="http://schemas.openxmlformats.org/officeDocument/2006/customXml" ds:itemID="{767BF312-13F5-AA49-881F-55D038F989E5}">
   <ds:schemaRefs>
     <ds:schemaRef ds:uri="http://schemas.openxmlformats.org/officeDocument/2006/bibliography"/>
   </ds:schemaRefs>

</xml_diff>